<commit_message>
Olena Novosad Epic 1 Changed report details
</commit_message>
<xml_diff>
--- a/ai_13/olena_novosad/Epic1/epic_1_practice_1_olena_novosad.docx
+++ b/ai_13/olena_novosad/Epic1/epic_1_practice_1_olena_novosad.docx
@@ -476,6 +476,16 @@
         </w:rPr>
         <w:t>Конфігурація робочого середовища</w:t>
       </w:r>
+      <w:r>
+        <w:rPr>
+          <w:rFonts w:ascii="Times New Roman" w:hAnsi="Times New Roman" w:cs="Times New Roman"/>
+          <w:sz w:val="24"/>
+          <w:szCs w:val="24"/>
+        </w:rPr>
+        <w:t>.</w:t>
+      </w:r>
+      <w:bookmarkStart w:id="0" w:name="_GoBack"/>
+      <w:bookmarkEnd w:id="0"/>
     </w:p>
     <w:p>
       <w:pPr>
@@ -14405,8 +14415,6 @@
         </w:rPr>
         <w:t>тичні операці</w:t>
       </w:r>
-      <w:bookmarkStart w:id="0" w:name="_GoBack"/>
-      <w:bookmarkEnd w:id="0"/>
       <w:r>
         <w:rPr>
           <w:rFonts w:ascii="Times New Roman" w:hAnsi="Times New Roman" w:cs="Times New Roman"/>
@@ -14543,7 +14551,7 @@
         <w:sz w:val="28"/>
         <w:szCs w:val="28"/>
       </w:rPr>
-      <w:t>9</w:t>
+      <w:t>2</w:t>
     </w:r>
     <w:r>
       <w:rPr>

</xml_diff>